<commit_message>
user auth, nav bar items, sign in, sign up
</commit_message>
<xml_diff>
--- a/Software Requirement Specification[srs].docx
+++ b/Software Requirement Specification[srs].docx
@@ -1273,8 +1273,6 @@
                 <w:szCs w:val="32"/>
               </w:rPr>
             </w:pPr>
-            <w:bookmarkStart w:id="0" w:name="_GoBack"/>
-            <w:bookmarkEnd w:id="0"/>
             <w:r>
               <w:rPr>
                 <w:sz w:val="32"/>
@@ -2453,7 +2451,7 @@
             <v:path o:extrusionok="f" gradientshapeok="t" o:connecttype="rect"/>
             <o:lock v:ext="edit" aspectratio="t"/>
           </v:shapetype>
-          <v:shape id="_x0000_i1025" type="#_x0000_t75" style="width:531.05pt;height:229.8pt">
+          <v:shape id="_x0000_i1025" type="#_x0000_t75" style="width:530.85pt;height:229.45pt">
             <v:imagedata r:id="rId5" o:title="Desktop - 1"/>
           </v:shape>
         </w:pict>
@@ -2718,6 +2716,20 @@
           <w:szCs w:val="32"/>
         </w:rPr>
       </w:pPr>
+      <w:bookmarkStart w:id="0" w:name="_GoBack"/>
+      <w:r>
+        <w:rPr>
+          <w:b/>
+          <w:sz w:val="32"/>
+          <w:szCs w:val="32"/>
+        </w:rPr>
+        <w:pict>
+          <v:shape id="_x0000_i1026" type="#_x0000_t75" style="width:477.15pt;height:336.9pt">
+            <v:imagedata r:id="rId6" o:title="Frame 1 (1)"/>
+          </v:shape>
+        </w:pict>
+      </w:r>
+      <w:bookmarkEnd w:id="0"/>
     </w:p>
     <w:p>
       <w:pPr>

</xml_diff>